<commit_message>
add attachments for csf
</commit_message>
<xml_diff>
--- a/FMS.Website/files_upload/CopAgreement.docx
+++ b/FMS.Website/files_upload/CopAgreement.docx
@@ -23,7 +23,7 @@
           <w:noProof/>
           <w:color w:val="FF0000"/>
           <w:sz w:val="20"/>
-          <w:lang w:val="pt-PT"/>
+          <w:lang w:val="id-ID"/>
         </w:rPr>
       </w:pPr>
       <w:r>
@@ -33,7 +33,16 @@
           <w:sz w:val="20"/>
           <w:lang w:val="pt-PT"/>
         </w:rPr>
-        <w:t>Sdr. (Nama Karyawan)</w:t>
+        <w:t xml:space="preserve">Sdr. </w:t>
+      </w:r>
+      <w:r>
+        <w:rPr>
+          <w:noProof/>
+          <w:color w:val="FF0000"/>
+          <w:sz w:val="20"/>
+          <w:lang w:val="id-ID"/>
+        </w:rPr>
+        <w:t>CSF_EMPLOYEE_NAME</w:t>
       </w:r>
     </w:p>
     <w:p>
@@ -259,10 +268,12 @@
         <w:rPr>
           <w:color w:val="FF0000"/>
           <w:sz w:val="20"/>
-          <w:lang w:val="pt-PT"/>
-        </w:rPr>
-        <w:t>(Nama Karyawan)</w:t>
-      </w:r>
+          <w:lang w:val="id-ID"/>
+        </w:rPr>
+        <w:t>CSF_EMPLOYEE_NAME</w:t>
+      </w:r>
+      <w:bookmarkStart w:id="0" w:name="_GoBack"/>
+      <w:bookmarkEnd w:id="0"/>
       <w:r>
         <w:rPr>
           <w:color w:val="FF0000"/>
@@ -1212,6 +1223,7 @@
           <w:rFonts w:ascii="Times New Roman" w:hAnsi="Times New Roman"/>
           <w:sz w:val="20"/>
         </w:rPr>
+        <w:lastRenderedPageBreak/>
         <w:t>Saudara menandatangani akta jual beli atas Kendaraan segera setelah syarat(-syarat) jual beli terpenuhi;</w:t>
       </w:r>
     </w:p>
@@ -1232,7 +1244,6 @@
           <w:rFonts w:ascii="Times New Roman" w:hAnsi="Times New Roman"/>
           <w:sz w:val="20"/>
         </w:rPr>
-        <w:lastRenderedPageBreak/>
         <w:t>Saudara</w:t>
       </w:r>
       <w:r>
@@ -1963,6 +1974,7 @@
           <w:sz w:val="20"/>
           <w:u w:val="single"/>
         </w:rPr>
+        <w:lastRenderedPageBreak/>
         <w:t>SANKSI</w:t>
       </w:r>
     </w:p>
@@ -2802,6 +2814,7 @@
           <w:rFonts w:ascii="Times New Roman" w:hAnsi="Times New Roman"/>
           <w:sz w:val="20"/>
         </w:rPr>
+        <w:lastRenderedPageBreak/>
         <w:t xml:space="preserve">maka ketentuan(-ketentuan) dan syarat(-syarat) sehubungan dengan penggunaan Kendaraan dan pemberian fasilitas kendaraan jenis lain </w:t>
       </w:r>
       <w:r>
@@ -3566,7 +3579,6 @@
           <w:u w:val="single"/>
         </w:rPr>
       </w:pPr>
-      <w:bookmarkStart w:id="0" w:name="_GoBack"/>
       <w:r>
         <w:rPr>
           <w:color w:val="FF0000"/>
@@ -3575,7 +3587,6 @@
         </w:rPr>
         <w:t>Monika Martina S.</w:t>
       </w:r>
-      <w:bookmarkEnd w:id="0"/>
       <w:r>
         <w:rPr>
           <w:color w:val="FF0000"/>
@@ -5320,7 +5331,7 @@
 </file>
 
 <file path=customXml/itemProps1.xml><?xml version="1.0" encoding="utf-8"?>
-<ds:datastoreItem xmlns:ds="http://schemas.openxmlformats.org/officeDocument/2006/customXml" ds:itemID="{8CD04883-D20F-4037-9DF3-B6A4A59841D1}">
+<ds:datastoreItem xmlns:ds="http://schemas.openxmlformats.org/officeDocument/2006/customXml" ds:itemID="{E506134C-0CC5-44DC-8DA7-D304330CE81A}">
   <ds:schemaRefs>
     <ds:schemaRef ds:uri="http://schemas.openxmlformats.org/officeDocument/2006/bibliography"/>
   </ds:schemaRefs>

</xml_diff>

<commit_message>
fix attached file for cfm cop
</commit_message>
<xml_diff>
--- a/FMS.Website/files_upload/CopAgreement.docx
+++ b/FMS.Website/files_upload/CopAgreement.docx
@@ -29,20 +29,27 @@
       <w:r>
         <w:rPr>
           <w:noProof/>
-          <w:color w:val="FF0000"/>
           <w:sz w:val="20"/>
           <w:lang w:val="pt-PT"/>
         </w:rPr>
-        <w:t xml:space="preserve">Sdr. </w:t>
+        <w:t>Sdr.</w:t>
       </w:r>
       <w:r>
         <w:rPr>
           <w:noProof/>
           <w:color w:val="FF0000"/>
           <w:sz w:val="20"/>
+          <w:lang w:val="pt-PT"/>
+        </w:rPr>
+        <w:t xml:space="preserve"> </w:t>
+      </w:r>
+      <w:r>
+        <w:rPr>
+          <w:noProof/>
+          <w:sz w:val="20"/>
           <w:lang w:val="id-ID"/>
         </w:rPr>
-        <w:t>CSF_EMPLOYEE_NAME</w:t>
+        <w:t>CSFEMP1</w:t>
       </w:r>
     </w:p>
     <w:p>
@@ -51,54 +58,33 @@
           <w:noProof/>
           <w:color w:val="FF0000"/>
           <w:sz w:val="20"/>
-          <w:lang w:val="pt-PT"/>
+          <w:lang w:val="id-ID"/>
         </w:rPr>
       </w:pPr>
       <w:r>
         <w:rPr>
           <w:noProof/>
-          <w:color w:val="FF0000"/>
-          <w:sz w:val="20"/>
-          <w:lang w:val="pt-PT"/>
-        </w:rPr>
-        <w:t>(Alamat Karyawan)</w:t>
-      </w:r>
-    </w:p>
-    <w:p>
-      <w:pPr>
+          <w:sz w:val="20"/>
+          <w:lang w:val="id-ID"/>
+        </w:rPr>
+        <w:t>CSFLOC2</w:t>
+      </w:r>
+    </w:p>
+    <w:p>
+      <w:pPr>
+        <w:rPr>
+          <w:rStyle w:val="pslongeditbox"/>
+          <w:sz w:val="20"/>
+          <w:lang w:val="id-ID"/>
+        </w:rPr>
+      </w:pPr>
+      <w:r>
         <w:rPr>
           <w:noProof/>
-          <w:color w:val="FF0000"/>
-          <w:sz w:val="20"/>
-          <w:lang w:val="pt-PT"/>
-        </w:rPr>
-      </w:pPr>
-      <w:r>
-        <w:rPr>
-          <w:noProof/>
-          <w:color w:val="FF0000"/>
-          <w:sz w:val="20"/>
-          <w:lang w:val="pt-PT"/>
-        </w:rPr>
-        <w:t>(Alamat Karyawan)</w:t>
-      </w:r>
-    </w:p>
-    <w:p>
-      <w:pPr>
-        <w:rPr>
-          <w:rStyle w:val="pslongeditbox"/>
-          <w:sz w:val="20"/>
-          <w:lang w:val="pl-PL"/>
-        </w:rPr>
-      </w:pPr>
-      <w:r>
-        <w:rPr>
-          <w:noProof/>
-          <w:color w:val="FF0000"/>
-          <w:sz w:val="20"/>
-          <w:lang w:val="pt-PT"/>
-        </w:rPr>
-        <w:t>(Alamat Karyawan)</w:t>
+          <w:sz w:val="20"/>
+          <w:lang w:val="id-ID"/>
+        </w:rPr>
+        <w:t>CSFLOC3</w:t>
       </w:r>
     </w:p>
     <w:p>
@@ -128,17 +114,17 @@
           <w:b/>
           <w:sz w:val="20"/>
           <w:u w:val="single"/>
+          <w:lang w:val="id-ID"/>
         </w:rPr>
       </w:pPr>
       <w:r>
         <w:rPr>
           <w:b/>
           <w:noProof/>
-          <w:color w:val="FF0000"/>
-          <w:sz w:val="20"/>
-          <w:lang w:val="es-ES"/>
-        </w:rPr>
-        <w:t>(Nomor Surat)</w:t>
+          <w:sz w:val="20"/>
+          <w:lang w:val="id-ID"/>
+        </w:rPr>
+        <w:t>CSFNUM4</w:t>
       </w:r>
     </w:p>
     <w:p>
@@ -246,7 +232,7 @@
         <w:rPr>
           <w:rFonts w:eastAsia="Arial Unicode MS"/>
           <w:sz w:val="20"/>
-          <w:lang w:val="sv-SE"/>
+          <w:lang w:val="id-ID"/>
         </w:rPr>
       </w:pPr>
       <w:r>
@@ -266,523 +252,494 @@
       </w:r>
       <w:r>
         <w:rPr>
+          <w:sz w:val="20"/>
+          <w:lang w:val="id-ID"/>
+        </w:rPr>
+        <w:t>CSFEMP1</w:t>
+      </w:r>
+      <w:r>
+        <w:rPr>
           <w:color w:val="FF0000"/>
           <w:sz w:val="20"/>
+          <w:lang w:val="pt-PT"/>
+        </w:rPr>
+        <w:t xml:space="preserve"> </w:t>
+      </w:r>
+      <w:r>
+        <w:rPr>
+          <w:sz w:val="20"/>
           <w:lang w:val="id-ID"/>
         </w:rPr>
-        <w:t>CSF_EMPLOYEE_NAME</w:t>
+        <w:t xml:space="preserve">/ </w:t>
+      </w:r>
+      <w:r>
+        <w:rPr>
+          <w:sz w:val="20"/>
+          <w:lang w:val="id-ID"/>
+        </w:rPr>
+        <w:t>CSFEMP5</w:t>
+      </w:r>
+    </w:p>
+    <w:p>
+      <w:pPr>
+        <w:ind w:left="720" w:firstLine="720"/>
+        <w:jc w:val="both"/>
+        <w:rPr>
+          <w:sz w:val="20"/>
+          <w:lang w:val="id-ID"/>
+        </w:rPr>
+      </w:pPr>
+      <w:r>
+        <w:rPr>
+          <w:sz w:val="20"/>
+          <w:lang w:val="sv-SE"/>
+        </w:rPr>
+        <w:t>Jabatan</w:t>
+      </w:r>
+      <w:r>
+        <w:rPr>
+          <w:sz w:val="20"/>
+          <w:lang w:val="sv-SE"/>
+        </w:rPr>
+        <w:tab/>
+      </w:r>
+      <w:r>
+        <w:rPr>
+          <w:sz w:val="20"/>
+          <w:lang w:val="sv-SE"/>
+        </w:rPr>
+        <w:tab/>
+        <w:t xml:space="preserve">: </w:t>
+      </w:r>
+      <w:r>
+        <w:rPr>
+          <w:sz w:val="20"/>
+          <w:lang w:val="id-ID"/>
+        </w:rPr>
+        <w:t>CSFEMP6</w:t>
       </w:r>
       <w:bookmarkStart w:id="0" w:name="_GoBack"/>
       <w:bookmarkEnd w:id="0"/>
-      <w:r>
-        <w:rPr>
-          <w:color w:val="FF0000"/>
+    </w:p>
+    <w:p>
+      <w:pPr>
+        <w:ind w:left="720" w:firstLine="720"/>
+        <w:rPr>
+          <w:sz w:val="20"/>
+          <w:lang w:val="id-ID"/>
+        </w:rPr>
+      </w:pPr>
+      <w:r>
+        <w:rPr>
+          <w:sz w:val="20"/>
+          <w:lang w:val="sv-SE"/>
+        </w:rPr>
+        <w:t>Departemen</w:t>
+      </w:r>
+      <w:r>
+        <w:rPr>
+          <w:sz w:val="20"/>
+          <w:lang w:val="sv-SE"/>
+        </w:rPr>
+        <w:tab/>
+        <w:t xml:space="preserve">: </w:t>
+      </w:r>
+      <w:r>
+        <w:rPr>
           <w:sz w:val="20"/>
           <w:lang w:val="pt-PT"/>
         </w:rPr>
-        <w:t xml:space="preserve"> (</w:t>
-      </w:r>
-      <w:r>
-        <w:rPr>
-          <w:color w:val="FF0000"/>
+        <w:t>CSFEMP7</w:t>
+      </w:r>
+    </w:p>
+    <w:p>
+      <w:pPr>
+        <w:rPr>
+          <w:rFonts w:ascii="Book Antiqua" w:hAnsi="Book Antiqua"/>
+          <w:sz w:val="20"/>
+          <w:lang w:val="sv-SE"/>
+        </w:rPr>
+      </w:pPr>
+      <w:r>
+        <w:rPr>
+          <w:rFonts w:ascii="Book Antiqua" w:hAnsi="Book Antiqua"/>
+          <w:sz w:val="20"/>
+          <w:lang w:val="sv-SE"/>
+        </w:rPr>
+        <w:tab/>
+      </w:r>
+      <w:r>
+        <w:rPr>
+          <w:rFonts w:ascii="Book Antiqua" w:hAnsi="Book Antiqua"/>
+          <w:sz w:val="20"/>
+          <w:lang w:val="sv-SE"/>
+        </w:rPr>
+        <w:tab/>
+      </w:r>
+      <w:r>
+        <w:rPr>
+          <w:rFonts w:ascii="Book Antiqua" w:hAnsi="Book Antiqua"/>
+          <w:sz w:val="20"/>
+          <w:lang w:val="sv-SE"/>
+        </w:rPr>
+        <w:tab/>
+        <w:t xml:space="preserve"> </w:t>
+      </w:r>
+      <w:r>
+        <w:rPr>
+          <w:rFonts w:ascii="Book Antiqua" w:hAnsi="Book Antiqua"/>
+          <w:sz w:val="20"/>
+          <w:lang w:val="sv-SE"/>
+        </w:rPr>
+        <w:tab/>
+      </w:r>
+    </w:p>
+    <w:p>
+      <w:pPr>
+        <w:jc w:val="both"/>
+        <w:rPr>
+          <w:sz w:val="20"/>
+          <w:lang w:val="pl-PL"/>
+        </w:rPr>
+      </w:pPr>
+      <w:r>
+        <w:rPr>
+          <w:sz w:val="20"/>
+          <w:lang w:val="pl-PL"/>
+        </w:rPr>
+        <w:t xml:space="preserve">PT Hanjaya Mandala Sampoerna Tbk. (”Perusahaan”) dengan ini mempercayakan kepada </w:t>
+      </w:r>
+      <w:r>
+        <w:rPr>
+          <w:noProof/>
           <w:sz w:val="20"/>
           <w:lang w:val="pt-PT"/>
         </w:rPr>
-        <w:t>Nomor ID</w:t>
-      </w:r>
-      <w:r>
-        <w:rPr>
-          <w:color w:val="FF0000"/>
-          <w:sz w:val="20"/>
-          <w:lang w:val="pt-PT"/>
-        </w:rPr>
-        <w:t>)</w:t>
-      </w:r>
+        <w:t xml:space="preserve">Saudara </w:t>
+      </w:r>
+      <w:r>
+        <w:rPr>
+          <w:sz w:val="20"/>
+          <w:lang w:val="pl-PL"/>
+        </w:rPr>
+        <w:t>untuk memanfaatkan fasilitas kendaraan untuk jangka waktu 5 tahun sejak tanggal diterimanya kendaraan (“Masa Pemanfaatan Kendaraan”) berupa sebuah mobil, yang secara rinci sebagai berikut :</w:t>
+      </w:r>
+    </w:p>
+    <w:p>
+      <w:pPr>
+        <w:jc w:val="both"/>
+        <w:rPr>
+          <w:rFonts w:ascii="Book Antiqua" w:hAnsi="Book Antiqua"/>
+          <w:sz w:val="20"/>
+          <w:lang w:val="pl-PL"/>
+        </w:rPr>
+      </w:pPr>
     </w:p>
     <w:p>
       <w:pPr>
         <w:ind w:left="720" w:firstLine="720"/>
         <w:jc w:val="both"/>
         <w:rPr>
-          <w:sz w:val="20"/>
-          <w:lang w:val="sv-SE"/>
-        </w:rPr>
-      </w:pPr>
-      <w:r>
-        <w:rPr>
-          <w:sz w:val="20"/>
-          <w:lang w:val="sv-SE"/>
-        </w:rPr>
-        <w:t>Jabatan</w:t>
-      </w:r>
-      <w:r>
-        <w:rPr>
-          <w:sz w:val="20"/>
-          <w:lang w:val="sv-SE"/>
+          <w:noProof/>
+          <w:sz w:val="20"/>
+          <w:lang w:val="fi-FI"/>
+        </w:rPr>
+      </w:pPr>
+      <w:r>
+        <w:rPr>
+          <w:sz w:val="20"/>
+          <w:lang w:val="fi-FI"/>
+        </w:rPr>
+        <w:t>Merek</w:t>
+      </w:r>
+      <w:r>
+        <w:rPr>
+          <w:sz w:val="20"/>
+          <w:lang w:val="fi-FI"/>
         </w:rPr>
         <w:tab/>
       </w:r>
       <w:r>
         <w:rPr>
           <w:sz w:val="20"/>
-          <w:lang w:val="sv-SE"/>
+          <w:lang w:val="fi-FI"/>
+        </w:rPr>
+        <w:tab/>
+      </w:r>
+      <w:r>
+        <w:rPr>
+          <w:sz w:val="20"/>
+          <w:lang w:val="fi-FI"/>
         </w:rPr>
         <w:tab/>
         <w:t xml:space="preserve">: </w:t>
       </w:r>
       <w:r>
         <w:rPr>
-          <w:color w:val="FF0000"/>
-          <w:sz w:val="20"/>
-          <w:lang w:val="pt-PT"/>
-        </w:rPr>
-        <w:t>(Jabatan Karyawan)</w:t>
+          <w:noProof/>
+          <w:sz w:val="20"/>
+          <w:lang w:val="fi-FI"/>
+        </w:rPr>
+        <w:t>CSFMAN8</w:t>
       </w:r>
     </w:p>
     <w:p>
       <w:pPr>
         <w:ind w:left="720" w:firstLine="720"/>
-        <w:rPr>
-          <w:sz w:val="20"/>
-          <w:lang w:val="sv-SE"/>
-        </w:rPr>
-      </w:pPr>
-      <w:r>
-        <w:rPr>
-          <w:sz w:val="20"/>
-          <w:lang w:val="sv-SE"/>
-        </w:rPr>
-        <w:t>Departemen</w:t>
-      </w:r>
-      <w:r>
-        <w:rPr>
-          <w:sz w:val="20"/>
-          <w:lang w:val="sv-SE"/>
+        <w:jc w:val="both"/>
+        <w:rPr>
+          <w:sz w:val="20"/>
+          <w:lang w:val="fi-FI"/>
+        </w:rPr>
+      </w:pPr>
+      <w:r>
+        <w:rPr>
+          <w:sz w:val="20"/>
+          <w:lang w:val="fi-FI"/>
+        </w:rPr>
+        <w:t>Jenis</w:t>
+      </w:r>
+      <w:r>
+        <w:rPr>
+          <w:sz w:val="20"/>
+          <w:lang w:val="fi-FI"/>
+        </w:rPr>
+        <w:tab/>
+      </w:r>
+      <w:r>
+        <w:rPr>
+          <w:sz w:val="20"/>
+          <w:lang w:val="fi-FI"/>
+        </w:rPr>
+        <w:tab/>
+      </w:r>
+      <w:r>
+        <w:rPr>
+          <w:sz w:val="20"/>
+          <w:lang w:val="fi-FI"/>
         </w:rPr>
         <w:tab/>
         <w:t xml:space="preserve">: </w:t>
       </w:r>
       <w:r>
         <w:rPr>
-          <w:color w:val="FF0000"/>
+          <w:noProof/>
+          <w:sz w:val="20"/>
+          <w:lang w:val="fi-FI"/>
+        </w:rPr>
+        <w:t>CSFVEH9</w:t>
+      </w:r>
+    </w:p>
+    <w:p>
+      <w:pPr>
+        <w:jc w:val="both"/>
+        <w:rPr>
+          <w:sz w:val="20"/>
+          <w:lang w:val="fi-FI"/>
+        </w:rPr>
+      </w:pPr>
+      <w:r>
+        <w:rPr>
+          <w:sz w:val="20"/>
+          <w:lang w:val="fi-FI"/>
+        </w:rPr>
+        <w:tab/>
+      </w:r>
+      <w:r>
+        <w:rPr>
+          <w:sz w:val="20"/>
+          <w:lang w:val="fi-FI"/>
+        </w:rPr>
+        <w:tab/>
+        <w:t>Tahun</w:t>
+      </w:r>
+      <w:r>
+        <w:rPr>
+          <w:sz w:val="20"/>
+          <w:lang w:val="fi-FI"/>
+        </w:rPr>
+        <w:tab/>
+      </w:r>
+      <w:r>
+        <w:rPr>
+          <w:sz w:val="20"/>
+          <w:lang w:val="fi-FI"/>
+        </w:rPr>
+        <w:tab/>
+      </w:r>
+      <w:r>
+        <w:rPr>
+          <w:sz w:val="20"/>
+          <w:lang w:val="fi-FI"/>
+        </w:rPr>
+        <w:tab/>
+        <w:t xml:space="preserve">: </w:t>
+      </w:r>
+      <w:r>
+        <w:rPr>
+          <w:noProof/>
+          <w:sz w:val="20"/>
+          <w:lang w:val="fi-FI"/>
+        </w:rPr>
+        <w:t>CSFVEH10</w:t>
+      </w:r>
+    </w:p>
+    <w:p>
+      <w:pPr>
+        <w:jc w:val="both"/>
+        <w:rPr>
+          <w:sz w:val="20"/>
+        </w:rPr>
+      </w:pPr>
+      <w:r>
+        <w:rPr>
+          <w:sz w:val="20"/>
+          <w:lang w:val="fi-FI"/>
+        </w:rPr>
+        <w:tab/>
+      </w:r>
+      <w:r>
+        <w:rPr>
+          <w:sz w:val="20"/>
+          <w:lang w:val="fi-FI"/>
+        </w:rPr>
+        <w:tab/>
+      </w:r>
+      <w:r>
+        <w:rPr>
           <w:sz w:val="20"/>
           <w:lang w:val="pt-PT"/>
         </w:rPr>
-        <w:t>(Departemen)</w:t>
-      </w:r>
-    </w:p>
-    <w:p>
-      <w:pPr>
-        <w:rPr>
-          <w:rFonts w:ascii="Book Antiqua" w:hAnsi="Book Antiqua"/>
-          <w:sz w:val="20"/>
-          <w:lang w:val="sv-SE"/>
-        </w:rPr>
-      </w:pPr>
-      <w:r>
-        <w:rPr>
-          <w:rFonts w:ascii="Book Antiqua" w:hAnsi="Book Antiqua"/>
-          <w:sz w:val="20"/>
-          <w:lang w:val="sv-SE"/>
+        <w:t>Warna</w:t>
+      </w:r>
+      <w:r>
+        <w:rPr>
+          <w:sz w:val="20"/>
+          <w:lang w:val="pt-PT"/>
         </w:rPr>
         <w:tab/>
       </w:r>
       <w:r>
         <w:rPr>
-          <w:rFonts w:ascii="Book Antiqua" w:hAnsi="Book Antiqua"/>
-          <w:sz w:val="20"/>
-          <w:lang w:val="sv-SE"/>
+          <w:sz w:val="20"/>
+          <w:lang w:val="pt-PT"/>
         </w:rPr>
         <w:tab/>
       </w:r>
       <w:r>
         <w:rPr>
-          <w:rFonts w:ascii="Book Antiqua" w:hAnsi="Book Antiqua"/>
-          <w:sz w:val="20"/>
-          <w:lang w:val="sv-SE"/>
+          <w:sz w:val="20"/>
+          <w:lang w:val="pt-PT"/>
         </w:rPr>
         <w:tab/>
-        <w:t xml:space="preserve"> </w:t>
-      </w:r>
-      <w:r>
-        <w:rPr>
-          <w:rFonts w:ascii="Book Antiqua" w:hAnsi="Book Antiqua"/>
-          <w:sz w:val="20"/>
-          <w:lang w:val="sv-SE"/>
+        <w:t xml:space="preserve">: </w:t>
+      </w:r>
+      <w:r>
+        <w:rPr>
+          <w:noProof/>
+          <w:sz w:val="20"/>
+          <w:lang w:val="fi-FI"/>
+        </w:rPr>
+        <w:t>CSFVEH11</w:t>
+      </w:r>
+    </w:p>
+    <w:p>
+      <w:pPr>
+        <w:rPr>
+          <w:rFonts w:eastAsia="Calibri"/>
+          <w:sz w:val="20"/>
+          <w:lang w:val="pt-PT"/>
+        </w:rPr>
+      </w:pPr>
+      <w:r>
+        <w:rPr>
+          <w:sz w:val="20"/>
+          <w:lang w:val="pt-PT"/>
         </w:rPr>
         <w:tab/>
       </w:r>
-    </w:p>
-    <w:p>
-      <w:pPr>
-        <w:jc w:val="both"/>
-        <w:rPr>
-          <w:sz w:val="20"/>
-          <w:lang w:val="pl-PL"/>
-        </w:rPr>
-      </w:pPr>
-      <w:r>
-        <w:rPr>
-          <w:sz w:val="20"/>
-          <w:lang w:val="pl-PL"/>
-        </w:rPr>
-        <w:t xml:space="preserve">PT Hanjaya Mandala Sampoerna Tbk. (”Perusahaan”) dengan ini mempercayakan kepada </w:t>
+      <w:r>
+        <w:rPr>
+          <w:sz w:val="20"/>
+          <w:lang w:val="pt-PT"/>
+        </w:rPr>
+        <w:tab/>
+        <w:t>No. Rangka</w:t>
+      </w:r>
+      <w:r>
+        <w:rPr>
+          <w:sz w:val="20"/>
+          <w:lang w:val="pt-PT"/>
+        </w:rPr>
+        <w:tab/>
+      </w:r>
+      <w:r>
+        <w:rPr>
+          <w:sz w:val="20"/>
+          <w:lang w:val="pt-PT"/>
+        </w:rPr>
+        <w:tab/>
+        <w:t xml:space="preserve">: </w:t>
       </w:r>
       <w:r>
         <w:rPr>
           <w:noProof/>
           <w:sz w:val="20"/>
+          <w:lang w:val="fi-FI"/>
+        </w:rPr>
+        <w:t>CSFCHAS12</w:t>
+      </w:r>
+    </w:p>
+    <w:p>
+      <w:pPr>
+        <w:rPr>
+          <w:sz w:val="20"/>
           <w:lang w:val="pt-PT"/>
         </w:rPr>
-        <w:t xml:space="preserve">Saudara </w:t>
-      </w:r>
-      <w:r>
-        <w:rPr>
-          <w:sz w:val="20"/>
-          <w:lang w:val="pl-PL"/>
-        </w:rPr>
-        <w:t>untuk memanfaatkan fasilitas kendaraan untuk jangka waktu 5 tahun sejak tanggal diterimanya kendaraan (“Masa Pemanfaatan Kendaraan”) berupa sebuah mobil, yang secara rinci sebagai berikut :</w:t>
-      </w:r>
-    </w:p>
-    <w:p>
-      <w:pPr>
-        <w:jc w:val="both"/>
-        <w:rPr>
-          <w:rFonts w:ascii="Book Antiqua" w:hAnsi="Book Antiqua"/>
-          <w:sz w:val="20"/>
-          <w:lang w:val="pl-PL"/>
-        </w:rPr>
-      </w:pPr>
+      </w:pPr>
+      <w:r>
+        <w:rPr>
+          <w:sz w:val="20"/>
+          <w:lang w:val="pt-PT"/>
+        </w:rPr>
+        <w:tab/>
+      </w:r>
+      <w:r>
+        <w:rPr>
+          <w:sz w:val="20"/>
+          <w:lang w:val="pt-PT"/>
+        </w:rPr>
+        <w:tab/>
+        <w:t>No. Mesin</w:t>
+      </w:r>
+      <w:r>
+        <w:rPr>
+          <w:sz w:val="20"/>
+          <w:lang w:val="pt-PT"/>
+        </w:rPr>
+        <w:tab/>
+      </w:r>
+      <w:r>
+        <w:rPr>
+          <w:sz w:val="20"/>
+          <w:lang w:val="pt-PT"/>
+        </w:rPr>
+        <w:tab/>
+        <w:t xml:space="preserve">: </w:t>
+      </w:r>
+      <w:r>
+        <w:rPr>
+          <w:noProof/>
+          <w:sz w:val="20"/>
+        </w:rPr>
+        <w:t>CSFENGI13</w:t>
+      </w:r>
     </w:p>
     <w:p>
       <w:pPr>
         <w:ind w:left="720" w:firstLine="720"/>
         <w:jc w:val="both"/>
         <w:rPr>
-          <w:noProof/>
-          <w:sz w:val="20"/>
-          <w:lang w:val="fi-FI"/>
-        </w:rPr>
-      </w:pPr>
-      <w:r>
-        <w:rPr>
-          <w:sz w:val="20"/>
-          <w:lang w:val="fi-FI"/>
-        </w:rPr>
-        <w:t>Merek</w:t>
-      </w:r>
-      <w:r>
-        <w:rPr>
-          <w:sz w:val="20"/>
-          <w:lang w:val="fi-FI"/>
-        </w:rPr>
-        <w:tab/>
-      </w:r>
-      <w:r>
-        <w:rPr>
-          <w:sz w:val="20"/>
-          <w:lang w:val="fi-FI"/>
-        </w:rPr>
-        <w:tab/>
-      </w:r>
-      <w:r>
-        <w:rPr>
-          <w:sz w:val="20"/>
-          <w:lang w:val="fi-FI"/>
-        </w:rPr>
-        <w:tab/>
-        <w:t xml:space="preserve">: </w:t>
-      </w:r>
-      <w:r>
-        <w:rPr>
-          <w:noProof/>
-          <w:color w:val="FF0000"/>
-          <w:sz w:val="20"/>
-          <w:lang w:val="fi-FI"/>
-        </w:rPr>
-        <w:t>(Manufacturer)</w:t>
-      </w:r>
-    </w:p>
-    <w:p>
-      <w:pPr>
-        <w:ind w:left="720" w:firstLine="720"/>
-        <w:jc w:val="both"/>
-        <w:rPr>
-          <w:sz w:val="20"/>
-          <w:lang w:val="fi-FI"/>
-        </w:rPr>
-      </w:pPr>
-      <w:r>
-        <w:rPr>
-          <w:sz w:val="20"/>
-          <w:lang w:val="fi-FI"/>
-        </w:rPr>
-        <w:t>Jenis</w:t>
-      </w:r>
-      <w:r>
-        <w:rPr>
-          <w:sz w:val="20"/>
-          <w:lang w:val="fi-FI"/>
-        </w:rPr>
-        <w:tab/>
-      </w:r>
-      <w:r>
-        <w:rPr>
-          <w:sz w:val="20"/>
-          <w:lang w:val="fi-FI"/>
-        </w:rPr>
-        <w:tab/>
-      </w:r>
-      <w:r>
-        <w:rPr>
-          <w:sz w:val="20"/>
-          <w:lang w:val="fi-FI"/>
-        </w:rPr>
-        <w:tab/>
-        <w:t xml:space="preserve">: </w:t>
-      </w:r>
-      <w:r>
-        <w:rPr>
-          <w:noProof/>
-          <w:color w:val="FF0000"/>
-          <w:sz w:val="20"/>
-          <w:lang w:val="fi-FI"/>
-        </w:rPr>
-        <w:t>(Vehicle Type)</w:t>
-      </w:r>
-    </w:p>
-    <w:p>
-      <w:pPr>
-        <w:jc w:val="both"/>
-        <w:rPr>
-          <w:sz w:val="20"/>
-          <w:lang w:val="fi-FI"/>
-        </w:rPr>
-      </w:pPr>
-      <w:r>
-        <w:rPr>
-          <w:sz w:val="20"/>
-          <w:lang w:val="fi-FI"/>
-        </w:rPr>
-        <w:tab/>
-      </w:r>
-      <w:r>
-        <w:rPr>
-          <w:sz w:val="20"/>
-          <w:lang w:val="fi-FI"/>
-        </w:rPr>
-        <w:tab/>
-        <w:t>Tahun</w:t>
-      </w:r>
-      <w:r>
-        <w:rPr>
-          <w:sz w:val="20"/>
-          <w:lang w:val="fi-FI"/>
-        </w:rPr>
-        <w:tab/>
-      </w:r>
-      <w:r>
-        <w:rPr>
-          <w:sz w:val="20"/>
-          <w:lang w:val="fi-FI"/>
-        </w:rPr>
-        <w:tab/>
-      </w:r>
-      <w:r>
-        <w:rPr>
-          <w:sz w:val="20"/>
-          <w:lang w:val="fi-FI"/>
-        </w:rPr>
-        <w:tab/>
-        <w:t xml:space="preserve">: </w:t>
-      </w:r>
-      <w:r>
-        <w:rPr>
-          <w:noProof/>
-          <w:color w:val="FF0000"/>
-          <w:sz w:val="20"/>
-          <w:lang w:val="fi-FI"/>
-        </w:rPr>
-        <w:t xml:space="preserve">(Vehicle </w:t>
-      </w:r>
-      <w:r>
-        <w:rPr>
-          <w:noProof/>
-          <w:color w:val="FF0000"/>
-          <w:sz w:val="20"/>
-          <w:lang w:val="fi-FI"/>
-        </w:rPr>
-        <w:t>Year</w:t>
-      </w:r>
-      <w:r>
-        <w:rPr>
-          <w:noProof/>
-          <w:color w:val="FF0000"/>
-          <w:sz w:val="20"/>
-          <w:lang w:val="fi-FI"/>
-        </w:rPr>
-        <w:t>)</w:t>
-      </w:r>
-    </w:p>
-    <w:p>
-      <w:pPr>
-        <w:jc w:val="both"/>
-        <w:rPr>
-          <w:sz w:val="20"/>
-        </w:rPr>
-      </w:pPr>
-      <w:r>
-        <w:rPr>
-          <w:sz w:val="20"/>
-          <w:lang w:val="fi-FI"/>
-        </w:rPr>
-        <w:tab/>
-      </w:r>
-      <w:r>
-        <w:rPr>
-          <w:sz w:val="20"/>
-          <w:lang w:val="fi-FI"/>
-        </w:rPr>
-        <w:tab/>
-      </w:r>
-      <w:r>
-        <w:rPr>
-          <w:sz w:val="20"/>
-          <w:lang w:val="pt-PT"/>
-        </w:rPr>
-        <w:t>Warna</w:t>
-      </w:r>
-      <w:r>
-        <w:rPr>
-          <w:sz w:val="20"/>
-          <w:lang w:val="pt-PT"/>
-        </w:rPr>
-        <w:tab/>
-      </w:r>
-      <w:r>
-        <w:rPr>
-          <w:sz w:val="20"/>
-          <w:lang w:val="pt-PT"/>
-        </w:rPr>
-        <w:tab/>
-      </w:r>
-      <w:r>
-        <w:rPr>
-          <w:sz w:val="20"/>
-          <w:lang w:val="pt-PT"/>
-        </w:rPr>
-        <w:tab/>
-        <w:t xml:space="preserve">: </w:t>
-      </w:r>
-      <w:r>
-        <w:rPr>
-          <w:noProof/>
-          <w:color w:val="FF0000"/>
-          <w:sz w:val="20"/>
-          <w:lang w:val="fi-FI"/>
-        </w:rPr>
-        <w:t>(Color)</w:t>
-      </w:r>
-    </w:p>
-    <w:p>
-      <w:pPr>
-        <w:rPr>
-          <w:rFonts w:eastAsia="Calibri"/>
-          <w:sz w:val="20"/>
-          <w:lang w:val="pt-PT"/>
-        </w:rPr>
-      </w:pPr>
-      <w:r>
-        <w:rPr>
-          <w:sz w:val="20"/>
-          <w:lang w:val="pt-PT"/>
-        </w:rPr>
-        <w:tab/>
-      </w:r>
-      <w:r>
-        <w:rPr>
-          <w:sz w:val="20"/>
-          <w:lang w:val="pt-PT"/>
-        </w:rPr>
-        <w:tab/>
-        <w:t>No. Rangka</w:t>
-      </w:r>
-      <w:r>
-        <w:rPr>
-          <w:sz w:val="20"/>
-          <w:lang w:val="pt-PT"/>
-        </w:rPr>
-        <w:tab/>
-      </w:r>
-      <w:r>
-        <w:rPr>
-          <w:sz w:val="20"/>
-          <w:lang w:val="pt-PT"/>
-        </w:rPr>
-        <w:tab/>
-        <w:t xml:space="preserve">: </w:t>
-      </w:r>
-      <w:r>
-        <w:rPr>
-          <w:noProof/>
-          <w:color w:val="FF0000"/>
-          <w:sz w:val="20"/>
-          <w:lang w:val="fi-FI"/>
-        </w:rPr>
-        <w:t>(Casing No.)</w:t>
-      </w:r>
-    </w:p>
-    <w:p>
-      <w:pPr>
-        <w:rPr>
-          <w:sz w:val="20"/>
-          <w:lang w:val="pt-PT"/>
-        </w:rPr>
-      </w:pPr>
-      <w:r>
-        <w:rPr>
-          <w:sz w:val="20"/>
-          <w:lang w:val="pt-PT"/>
-        </w:rPr>
-        <w:tab/>
-      </w:r>
-      <w:r>
-        <w:rPr>
-          <w:sz w:val="20"/>
-          <w:lang w:val="pt-PT"/>
-        </w:rPr>
-        <w:tab/>
-        <w:t>No. Mesin</w:t>
-      </w:r>
-      <w:r>
-        <w:rPr>
-          <w:sz w:val="20"/>
-          <w:lang w:val="pt-PT"/>
-        </w:rPr>
-        <w:tab/>
-      </w:r>
-      <w:r>
-        <w:rPr>
-          <w:sz w:val="20"/>
-          <w:lang w:val="pt-PT"/>
-        </w:rPr>
-        <w:tab/>
-        <w:t xml:space="preserve">: </w:t>
-      </w:r>
-      <w:r>
-        <w:rPr>
-          <w:noProof/>
-          <w:color w:val="FF0000"/>
-          <w:sz w:val="20"/>
-        </w:rPr>
-        <w:t>(Machine No.)</w:t>
-      </w:r>
-    </w:p>
-    <w:p>
-      <w:pPr>
-        <w:ind w:left="720" w:firstLine="720"/>
-        <w:jc w:val="both"/>
-        <w:rPr>
           <w:sz w:val="20"/>
           <w:lang w:val="pl-PL"/>
         </w:rPr>
@@ -855,10 +812,9 @@
       <w:r>
         <w:rPr>
           <w:noProof/>
-          <w:color w:val="FF0000"/>
-          <w:sz w:val="20"/>
-        </w:rPr>
-        <w:t>(License No.)</w:t>
+          <w:sz w:val="20"/>
+        </w:rPr>
+        <w:t>CSFPOLI14</w:t>
       </w:r>
     </w:p>
     <w:p>
@@ -1128,10 +1084,9 @@
           <w:rFonts w:ascii="Times New Roman" w:hAnsi="Times New Roman"/>
           <w:b/>
           <w:noProof/>
-          <w:color w:val="FF0000"/>
-          <w:sz w:val="20"/>
-        </w:rPr>
-        <w:t>(Start Rent)</w:t>
+          <w:sz w:val="20"/>
+        </w:rPr>
+        <w:t>CSFSTART15</w:t>
       </w:r>
       <w:r>
         <w:rPr>
@@ -1153,10 +1108,9 @@
           <w:rFonts w:ascii="Times New Roman" w:hAnsi="Times New Roman"/>
           <w:b/>
           <w:noProof/>
-          <w:color w:val="FF0000"/>
-          <w:sz w:val="20"/>
-        </w:rPr>
-        <w:t>(End Rent)</w:t>
+          <w:sz w:val="20"/>
+        </w:rPr>
+        <w:t>CSFENDCO16</w:t>
       </w:r>
     </w:p>
     <w:p>
@@ -1223,7 +1177,6 @@
           <w:rFonts w:ascii="Times New Roman" w:hAnsi="Times New Roman"/>
           <w:sz w:val="20"/>
         </w:rPr>
-        <w:lastRenderedPageBreak/>
         <w:t>Saudara menandatangani akta jual beli atas Kendaraan segera setelah syarat(-syarat) jual beli terpenuhi;</w:t>
       </w:r>
     </w:p>
@@ -1244,6 +1197,7 @@
           <w:rFonts w:ascii="Times New Roman" w:hAnsi="Times New Roman"/>
           <w:sz w:val="20"/>
         </w:rPr>
+        <w:lastRenderedPageBreak/>
         <w:t>Saudara</w:t>
       </w:r>
       <w:r>
@@ -1974,7 +1928,6 @@
           <w:sz w:val="20"/>
           <w:u w:val="single"/>
         </w:rPr>
-        <w:lastRenderedPageBreak/>
         <w:t>SANKSI</w:t>
       </w:r>
     </w:p>
@@ -2003,6 +1956,7 @@
           <w:sz w:val="20"/>
           <w:lang w:val="sv-SE"/>
         </w:rPr>
+        <w:lastRenderedPageBreak/>
         <w:t xml:space="preserve">Apabila </w:t>
       </w:r>
       <w:r>
@@ -2814,8 +2768,15 @@
           <w:rFonts w:ascii="Times New Roman" w:hAnsi="Times New Roman"/>
           <w:sz w:val="20"/>
         </w:rPr>
+        <w:t xml:space="preserve">maka ketentuan(-ketentuan) dan syarat(-syarat) sehubungan dengan penggunaan Kendaraan </w:t>
+      </w:r>
+      <w:r>
+        <w:rPr>
+          <w:rFonts w:ascii="Times New Roman" w:hAnsi="Times New Roman"/>
+          <w:sz w:val="20"/>
+        </w:rPr>
         <w:lastRenderedPageBreak/>
-        <w:t xml:space="preserve">maka ketentuan(-ketentuan) dan syarat(-syarat) sehubungan dengan penggunaan Kendaraan dan pemberian fasilitas kendaraan jenis lain </w:t>
+        <w:t xml:space="preserve">dan pemberian fasilitas kendaraan jenis lain </w:t>
       </w:r>
       <w:r>
         <w:rPr>
@@ -3464,16 +3425,14 @@
       <w:r>
         <w:rPr>
           <w:b/>
-          <w:color w:val="FF0000"/>
-          <w:sz w:val="20"/>
-          <w:lang w:val="sv-SE"/>
-        </w:rPr>
-        <w:t>(Base Town)</w:t>
+          <w:sz w:val="20"/>
+          <w:lang w:val="sv-SE"/>
+        </w:rPr>
+        <w:t>CSFBASE17</w:t>
       </w:r>
       <w:r>
         <w:rPr>
           <w:b/>
-          <w:color w:val="FF0000"/>
           <w:sz w:val="20"/>
           <w:lang w:val="sv-SE"/>
         </w:rPr>
@@ -3482,16 +3441,14 @@
       <w:r>
         <w:rPr>
           <w:b/>
-          <w:color w:val="FF0000"/>
-          <w:sz w:val="20"/>
-          <w:lang w:val="sv-SE"/>
-        </w:rPr>
-        <w:t>(Date)</w:t>
+          <w:sz w:val="20"/>
+          <w:lang w:val="sv-SE"/>
+        </w:rPr>
+        <w:t>CSFCREA18</w:t>
       </w:r>
       <w:r>
         <w:rPr>
           <w:b/>
-          <w:color w:val="FF0000"/>
           <w:sz w:val="20"/>
           <w:lang w:val="sv-SE"/>
         </w:rPr>
@@ -3581,89 +3538,71 @@
       </w:pPr>
       <w:r>
         <w:rPr>
+          <w:sz w:val="20"/>
+          <w:u w:val="single"/>
+        </w:rPr>
+        <w:t>Monika Martina S.</w:t>
+      </w:r>
+      <w:r>
+        <w:rPr>
           <w:color w:val="FF0000"/>
           <w:sz w:val="20"/>
+        </w:rPr>
+        <w:tab/>
+      </w:r>
+      <w:r>
+        <w:rPr>
+          <w:color w:val="FF0000"/>
+          <w:sz w:val="20"/>
+        </w:rPr>
+        <w:tab/>
+      </w:r>
+      <w:r>
+        <w:rPr>
+          <w:sz w:val="20"/>
+        </w:rPr>
+        <w:t xml:space="preserve"> </w:t>
+      </w:r>
+      <w:r>
+        <w:rPr>
+          <w:sz w:val="20"/>
+        </w:rPr>
+        <w:tab/>
+      </w:r>
+      <w:r>
+        <w:rPr>
+          <w:sz w:val="20"/>
+        </w:rPr>
+        <w:tab/>
+      </w:r>
+      <w:r>
+        <w:rPr>
+          <w:sz w:val="20"/>
           <w:u w:val="single"/>
         </w:rPr>
-        <w:t>Monika Martina S.</w:t>
-      </w:r>
-      <w:r>
-        <w:rPr>
-          <w:color w:val="FF0000"/>
-          <w:sz w:val="20"/>
-        </w:rPr>
-        <w:tab/>
-      </w:r>
-      <w:r>
-        <w:rPr>
-          <w:color w:val="FF0000"/>
-          <w:sz w:val="20"/>
-        </w:rPr>
-        <w:tab/>
-      </w:r>
-      <w:r>
-        <w:rPr>
-          <w:sz w:val="20"/>
+        <w:t>CSFEMP1</w:t>
+      </w:r>
+      <w:r>
+        <w:rPr>
+          <w:sz w:val="20"/>
+          <w:u w:val="single"/>
+          <w:lang w:val="id-ID"/>
+        </w:rPr>
+        <w:t xml:space="preserve"> /</w:t>
+      </w:r>
+      <w:r>
+        <w:rPr>
+          <w:sz w:val="20"/>
+          <w:u w:val="single"/>
         </w:rPr>
         <w:t xml:space="preserve"> </w:t>
       </w:r>
       <w:r>
         <w:rPr>
           <w:sz w:val="20"/>
-        </w:rPr>
-        <w:tab/>
-      </w:r>
-      <w:r>
-        <w:rPr>
-          <w:sz w:val="20"/>
-        </w:rPr>
-        <w:tab/>
-      </w:r>
-      <w:r>
-        <w:rPr>
-          <w:sz w:val="20"/>
-        </w:rPr>
-        <w:tab/>
-      </w:r>
-      <w:r>
-        <w:rPr>
-          <w:color w:val="FF0000"/>
-          <w:sz w:val="20"/>
           <w:u w:val="single"/>
         </w:rPr>
-        <w:t>(</w:t>
-      </w:r>
-      <w:r>
-        <w:rPr>
-          <w:color w:val="FF0000"/>
-          <w:sz w:val="20"/>
-          <w:u w:val="single"/>
-        </w:rPr>
-        <w:t>Emp. Name</w:t>
-      </w:r>
-      <w:r>
-        <w:rPr>
-          <w:color w:val="FF0000"/>
-          <w:sz w:val="20"/>
-          <w:u w:val="single"/>
-        </w:rPr>
-        <w:t>) (</w:t>
-      </w:r>
-      <w:r>
-        <w:rPr>
-          <w:color w:val="FF0000"/>
-          <w:sz w:val="20"/>
-          <w:u w:val="single"/>
-        </w:rPr>
-        <w:t>Emp. ID</w:t>
-      </w:r>
-      <w:r>
-        <w:rPr>
-          <w:color w:val="FF0000"/>
-          <w:sz w:val="20"/>
-          <w:u w:val="single"/>
-        </w:rPr>
-        <w:t>)</w:t>
+        <w:t>CSFEMP5</w:t>
       </w:r>
     </w:p>
     <w:p>
@@ -5331,7 +5270,7 @@
 </file>
 
 <file path=customXml/itemProps1.xml><?xml version="1.0" encoding="utf-8"?>
-<ds:datastoreItem xmlns:ds="http://schemas.openxmlformats.org/officeDocument/2006/customXml" ds:itemID="{E506134C-0CC5-44DC-8DA7-D304330CE81A}">
+<ds:datastoreItem xmlns:ds="http://schemas.openxmlformats.org/officeDocument/2006/customXml" ds:itemID="{B81FC23A-119D-46A3-91ED-BE48E703172D}">
   <ds:schemaRefs>
     <ds:schemaRef ds:uri="http://schemas.openxmlformats.org/officeDocument/2006/bibliography"/>
   </ds:schemaRefs>

</xml_diff>